<commit_message>
Updated responses and revised slightly abstract
</commit_message>
<xml_diff>
--- a/MS/Final_submission/Developmental_plasticity_reptiles._track_changed.docx
+++ b/MS/Final_submission/Developmental_plasticity_reptiles._track_changed.docx
@@ -1,6 +1,6 @@
 
 <file path=word/document.xml><?xml version="1.0" encoding="utf-8"?>
-<w:document xmlns:wpc="http://schemas.microsoft.com/office/word/2010/wordprocessingCanvas" xmlns:cx="http://schemas.microsoft.com/office/drawing/2014/chartex" xmlns:cx1="http://schemas.microsoft.com/office/drawing/2015/9/8/chartex" xmlns:cx2="http://schemas.microsoft.com/office/drawing/2015/10/21/chartex" xmlns:cx3="http://schemas.microsoft.com/office/drawing/2016/5/9/chartex" xmlns:cx4="http://schemas.microsoft.com/office/drawing/2016/5/10/chartex" xmlns:cx5="http://schemas.microsoft.com/office/drawing/2016/5/11/chartex" xmlns:cx6="http://schemas.microsoft.com/office/drawing/2016/5/12/chartex" xmlns:cx7="http://schemas.microsoft.com/office/drawing/2016/5/13/chartex" xmlns:cx8="http://schemas.microsoft.com/office/drawing/2016/5/14/chartex" xmlns:mc="http://schemas.openxmlformats.org/markup-compatibility/2006" xmlns:aink="http://schemas.microsoft.com/office/drawing/2016/ink" xmlns:am3d="http://schemas.microsoft.com/office/drawing/2017/model3d" xmlns:o="urn:schemas-microsoft-com:office:office" xmlns:oel="http://schemas.microsoft.com/office/2019/extlst" xmlns:r="http://schemas.openxmlformats.org/officeDocument/2006/relationships" xmlns:m="http://schemas.openxmlformats.org/officeDocument/2006/math" xmlns:v="urn:schemas-microsoft-com:vml" xmlns:wp14="http://schemas.microsoft.com/office/word/2010/wordprocessingDrawing" xmlns:wp="http://schemas.openxmlformats.org/drawingml/2006/wordprocessingDrawing" xmlns:w10="urn:schemas-microsoft-com:office:word" xmlns:w="http://schemas.openxmlformats.org/wordprocessingml/2006/main" xmlns:w14="http://schemas.microsoft.com/office/word/2010/wordml" xmlns:w15="http://schemas.microsoft.com/office/word/2012/wordml" xmlns:w16cex="http://schemas.microsoft.com/office/word/2018/wordml/cex" xmlns:w16cid="http://schemas.microsoft.com/office/word/2016/wordml/cid" xmlns:w16="http://schemas.microsoft.com/office/word/2018/wordml" xmlns:w16sdtdh="http://schemas.microsoft.com/office/word/2020/wordml/sdtdatahash" xmlns:w16se="http://schemas.microsoft.com/office/word/2015/wordml/symex" xmlns:wpg="http://schemas.microsoft.com/office/word/2010/wordprocessingGroup" xmlns:wpi="http://schemas.microsoft.com/office/word/2010/wordprocessingInk" xmlns:wne="http://schemas.microsoft.com/office/word/2006/wordml" xmlns:wps="http://schemas.microsoft.com/office/word/2010/wordprocessingShape" mc:Ignorable="w14 w15 w16se w16cid w16 w16cex w16sdtdh wp14">
+<w:document xmlns:wpc="http://schemas.microsoft.com/office/word/2010/wordprocessingCanvas" xmlns:cx="http://schemas.microsoft.com/office/drawing/2014/chartex" xmlns:cx1="http://schemas.microsoft.com/office/drawing/2015/9/8/chartex" xmlns:cx2="http://schemas.microsoft.com/office/drawing/2015/10/21/chartex" xmlns:cx3="http://schemas.microsoft.com/office/drawing/2016/5/9/chartex" xmlns:cx4="http://schemas.microsoft.com/office/drawing/2016/5/10/chartex" xmlns:cx5="http://schemas.microsoft.com/office/drawing/2016/5/11/chartex" xmlns:cx6="http://schemas.microsoft.com/office/drawing/2016/5/12/chartex" xmlns:cx7="http://schemas.microsoft.com/office/drawing/2016/5/13/chartex" xmlns:cx8="http://schemas.microsoft.com/office/drawing/2016/5/14/chartex" xmlns:mc="http://schemas.openxmlformats.org/markup-compatibility/2006" xmlns:aink="http://schemas.microsoft.com/office/drawing/2016/ink" xmlns:am3d="http://schemas.microsoft.com/office/drawing/2017/model3d" xmlns:o="urn:schemas-microsoft-com:office:office" xmlns:oel="http://schemas.microsoft.com/office/2019/extlst" xmlns:r="http://schemas.openxmlformats.org/officeDocument/2006/relationships" xmlns:m="http://schemas.openxmlformats.org/officeDocument/2006/math" xmlns:v="urn:schemas-microsoft-com:vml" xmlns:wp14="http://schemas.microsoft.com/office/word/2010/wordprocessingDrawing" xmlns:wp="http://schemas.openxmlformats.org/drawingml/2006/wordprocessingDrawing" xmlns:w10="urn:schemas-microsoft-com:office:word" xmlns:w="http://schemas.openxmlformats.org/wordprocessingml/2006/main" xmlns:w14="http://schemas.microsoft.com/office/word/2010/wordml" xmlns:w15="http://schemas.microsoft.com/office/word/2012/wordml" xmlns:w16cex="http://schemas.microsoft.com/office/word/2018/wordml/cex" xmlns:w16cid="http://schemas.microsoft.com/office/word/2016/wordml/cid" xmlns:w16="http://schemas.microsoft.com/office/word/2018/wordml" xmlns:w16du="http://schemas.microsoft.com/office/word/2023/wordml/word16du" xmlns:w16sdtdh="http://schemas.microsoft.com/office/word/2020/wordml/sdtdatahash" xmlns:w16se="http://schemas.microsoft.com/office/word/2015/wordml/symex" xmlns:wpg="http://schemas.microsoft.com/office/word/2010/wordprocessingGroup" xmlns:wpi="http://schemas.microsoft.com/office/word/2010/wordprocessingInk" xmlns:wne="http://schemas.microsoft.com/office/word/2006/wordml" xmlns:wps="http://schemas.microsoft.com/office/word/2010/wordprocessingShape" mc:Ignorable="w14 w15 w16se w16cid w16 w16cex w16sdtdh wp14">
   <w:body>
     <w:p>
       <w:pPr>
@@ -520,7 +520,20 @@
         <w:t xml:space="preserve">more broadly across </w:t>
       </w:r>
       <w:r>
-        <w:t>reptiles using meta-analysis.</w:t>
+        <w:t xml:space="preserve">reptiles </w:t>
+      </w:r>
+      <w:ins w:id="7" w:author="Daniel Noble" w:date="2023-04-04T19:46:00Z">
+        <w:r>
+          <w:t>(</w:t>
+        </w:r>
+      </w:ins>
+      <w:ins w:id="8" w:author="Daniel Noble" w:date="2023-04-04T19:47:00Z">
+        <w:r>
+          <w:t xml:space="preserve">snakes, lizards, turtles) </w:t>
+        </w:r>
+      </w:ins>
+      <w:r>
+        <w:t>using meta-analysis.</w:t>
       </w:r>
       <w:r>
         <w:t xml:space="preserve"> In both our experimental study and meta-analysis, we did not find evidence </w:t>
@@ -534,206 +547,430 @@
       <w:r>
         <w:t xml:space="preserve">influence </w:t>
       </w:r>
-      <w:r>
-        <w:t xml:space="preserve">thermal physiology. Furthermore, </w:t>
-      </w:r>
-      <w:r>
-        <w:t xml:space="preserve">the </w:t>
-      </w:r>
-      <w:r>
-        <w:t xml:space="preserve">effects of developmental environments on thermal physiology did not vary </w:t>
-      </w:r>
-      <w:r>
-        <w:t>by age</w:t>
-      </w:r>
-      <w:r>
-        <w:t xml:space="preserve">, </w:t>
-      </w:r>
-      <w:r>
-        <w:t>taxon</w:t>
-      </w:r>
-      <w:r>
-        <w:t>,</w:t>
-      </w:r>
-      <w:r>
-        <w:t xml:space="preserve"> or</w:t>
-      </w:r>
-      <w:r>
-        <w:t xml:space="preserve"> climate zone (</w:t>
-      </w:r>
-      <w:r>
-        <w:t>temperate/tropical</w:t>
-      </w:r>
-      <w:r>
-        <w:t xml:space="preserve">) </w:t>
-      </w:r>
-      <w:r>
-        <w:t xml:space="preserve">in reptiles. Overall, the magnitude of developmental plasticity on thermal </w:t>
-      </w:r>
-      <w:r>
-        <w:t xml:space="preserve">physiology </w:t>
-      </w:r>
-      <w:r>
-        <w:t xml:space="preserve">appears to be </w:t>
-      </w:r>
-      <w:r>
-        <w:t xml:space="preserve">limited </w:t>
-      </w:r>
-      <w:r>
-        <w:t>across reptile taxa</w:t>
-      </w:r>
-      <w:r>
-        <w:t>.</w:t>
-      </w:r>
-      <w:ins w:id="7" w:author="Kris.Wild" w:date="2023-04-04T10:15:00Z">
+      <w:del w:id="9" w:author="Daniel Noble" w:date="2023-04-04T19:50:00Z">
+        <w:r>
+          <w:delText xml:space="preserve">thermal </w:delText>
+        </w:r>
+      </w:del>
+      <w:del w:id="10" w:author="Daniel Noble" w:date="2023-04-04T19:47:00Z">
+        <w:r>
+          <w:delText>physiolog</w:delText>
+        </w:r>
+      </w:del>
+      <w:proofErr w:type="spellStart"/>
+      <w:ins w:id="11" w:author="Daniel Noble" w:date="2023-04-04T19:48:00Z">
+        <w:r>
+          <w:t>CT</w:t>
+        </w:r>
+        <w:r>
+          <w:rPr>
+            <w:i/>
+            <w:iCs/>
+            <w:vertAlign w:val="subscript"/>
+          </w:rPr>
+          <w:t>max</w:t>
+        </w:r>
+        <w:proofErr w:type="spellEnd"/>
         <w:r>
           <w:t xml:space="preserve"> </w:t>
         </w:r>
       </w:ins>
-      <w:ins w:id="8" w:author="Kris.Wild" w:date="2023-04-04T10:24:00Z">
+      <w:ins w:id="12" w:author="Daniel Noble" w:date="2023-04-04T19:51:00Z">
         <w:r>
-          <w:t>Notably</w:t>
+          <w:t>or</w:t>
         </w:r>
       </w:ins>
-      <w:ins w:id="9" w:author="Kris.Wild" w:date="2023-04-04T10:19:00Z">
+      <w:ins w:id="13" w:author="Daniel Noble" w:date="2023-04-04T19:48:00Z">
         <w:r>
-          <w:t>,</w:t>
+          <w:t xml:space="preserve"> </w:t>
         </w:r>
-      </w:ins>
-      <w:ins w:id="10" w:author="Kris.Wild" w:date="2023-04-04T10:18:00Z">
+        <w:proofErr w:type="spellStart"/>
         <w:r>
-          <w:t xml:space="preserve"> our</w:t>
+          <w:t>T</w:t>
         </w:r>
-      </w:ins>
-      <w:ins w:id="11" w:author="Kris.Wild" w:date="2023-04-04T10:15:00Z">
         <w:r>
-          <w:t xml:space="preserve"> meta-</w:t>
+          <w:rPr>
+            <w:i/>
+            <w:iCs/>
+            <w:vertAlign w:val="subscript"/>
+          </w:rPr>
+          <w:t>pref</w:t>
         </w:r>
-      </w:ins>
-      <w:ins w:id="12" w:author="Kris.Wild" w:date="2023-04-04T10:17:00Z">
-        <w:r>
-          <w:t>analytic approach</w:t>
-        </w:r>
-      </w:ins>
-      <w:ins w:id="13" w:author="Kris.Wild" w:date="2023-04-04T10:15:00Z">
+        <w:proofErr w:type="spellEnd"/>
         <w:r>
           <w:t xml:space="preserve"> </w:t>
         </w:r>
       </w:ins>
-      <w:ins w:id="14" w:author="Kris.Wild" w:date="2023-04-04T10:16:00Z">
+      <w:del w:id="14" w:author="Daniel Noble" w:date="2023-04-04T19:47:00Z">
         <w:r>
-          <w:t>highlights the paucity of information</w:t>
+          <w:delText>y</w:delText>
         </w:r>
-      </w:ins>
-      <w:ins w:id="15" w:author="Kris.Wild" w:date="2023-04-04T10:18:00Z">
+      </w:del>
+      <w:r>
+        <w:t xml:space="preserve">. Furthermore, </w:t>
+      </w:r>
+      <w:r>
+        <w:t xml:space="preserve">the </w:t>
+      </w:r>
+      <w:r>
+        <w:t xml:space="preserve">effects of developmental environments on thermal physiology did not vary </w:t>
+      </w:r>
+      <w:r>
+        <w:t>by age</w:t>
+      </w:r>
+      <w:r>
+        <w:t xml:space="preserve">, </w:t>
+      </w:r>
+      <w:r>
+        <w:t>taxon</w:t>
+      </w:r>
+      <w:r>
+        <w:t>,</w:t>
+      </w:r>
+      <w:r>
+        <w:t xml:space="preserve"> or</w:t>
+      </w:r>
+      <w:r>
+        <w:t xml:space="preserve"> climate zone (</w:t>
+      </w:r>
+      <w:r>
+        <w:t>temperate/tropical</w:t>
+      </w:r>
+      <w:r>
+        <w:t>)</w:t>
+      </w:r>
+      <w:del w:id="15" w:author="Daniel Noble" w:date="2023-04-04T19:55:00Z">
+        <w:r>
+          <w:delText xml:space="preserve"> </w:delText>
+        </w:r>
+        <w:r>
+          <w:delText>in reptiles</w:delText>
+        </w:r>
+      </w:del>
+      <w:r>
+        <w:t xml:space="preserve">. Overall, the magnitude of developmental plasticity on thermal </w:t>
+      </w:r>
+      <w:r>
+        <w:t xml:space="preserve">physiology </w:t>
+      </w:r>
+      <w:r>
+        <w:t xml:space="preserve">appears to be </w:t>
+      </w:r>
+      <w:r>
+        <w:t xml:space="preserve">limited </w:t>
+      </w:r>
+      <w:r>
+        <w:t>across reptile taxa</w:t>
+      </w:r>
+      <w:ins w:id="16" w:author="Daniel Noble" w:date="2023-04-04T20:09:00Z">
         <w:r>
           <w:t xml:space="preserve"> </w:t>
         </w:r>
       </w:ins>
-      <w:ins w:id="16" w:author="Kris.Wild" w:date="2023-04-04T10:20:00Z">
+      <w:ins w:id="17" w:author="Daniel Noble" w:date="2023-04-04T19:56:00Z">
         <w:r>
-          <w:t xml:space="preserve">on how developmental environments </w:t>
+          <w:t>suggest</w:t>
+        </w:r>
+        <w:r>
+          <w:t>ing</w:t>
+        </w:r>
+        <w:r>
+          <w:t xml:space="preserve"> that behavioural or evolutionary processes</w:t>
+        </w:r>
+        <w:r>
+          <w:t xml:space="preserve"> may be more important</w:t>
         </w:r>
       </w:ins>
-      <w:ins w:id="17" w:author="Kris.Wild" w:date="2023-04-04T10:23:00Z">
-        <w:r>
-          <w:t>influence</w:t>
-        </w:r>
-      </w:ins>
-      <w:ins w:id="18" w:author="Kris.Wild" w:date="2023-04-04T10:19:00Z">
-        <w:r>
-          <w:t xml:space="preserve"> other physiological limits</w:t>
-        </w:r>
-      </w:ins>
-      <w:ins w:id="19" w:author="Kris.Wild" w:date="2023-04-04T10:20:00Z">
+      <w:r>
+        <w:t>.</w:t>
+      </w:r>
+      <w:ins w:id="18" w:author="Kris.Wild" w:date="2023-04-04T10:15:00Z">
         <w:r>
           <w:t xml:space="preserve"> </w:t>
         </w:r>
       </w:ins>
-      <w:ins w:id="20" w:author="Kris.Wild" w:date="2023-04-04T10:45:00Z">
+      <w:ins w:id="19" w:author="Daniel Noble" w:date="2023-04-04T20:05:00Z">
         <w:r>
-          <w:t>and other</w:t>
+          <w:t xml:space="preserve">However, </w:t>
         </w:r>
       </w:ins>
-      <w:ins w:id="21" w:author="Kris.Wild" w:date="2023-04-04T10:20:00Z">
+      <w:ins w:id="20" w:author="Kris.Wild" w:date="2023-04-04T10:24:00Z">
+        <w:del w:id="21" w:author="Daniel Noble" w:date="2023-04-04T20:02:00Z">
+          <w:r>
+            <w:delText>Notably</w:delText>
+          </w:r>
+        </w:del>
+      </w:ins>
+      <w:ins w:id="22" w:author="Kris.Wild" w:date="2023-04-04T10:19:00Z">
+        <w:del w:id="23" w:author="Daniel Noble" w:date="2023-04-04T20:02:00Z">
+          <w:r>
+            <w:delText>,</w:delText>
+          </w:r>
+        </w:del>
+      </w:ins>
+      <w:ins w:id="24" w:author="Kris.Wild" w:date="2023-04-04T10:18:00Z">
+        <w:del w:id="25" w:author="Daniel Noble" w:date="2023-04-04T20:02:00Z">
+          <w:r>
+            <w:delText xml:space="preserve"> o</w:delText>
+          </w:r>
+        </w:del>
+      </w:ins>
+      <w:ins w:id="26" w:author="Daniel Noble" w:date="2023-04-04T20:05:00Z">
         <w:r>
-          <w:t xml:space="preserve"> reptile </w:t>
+          <w:t>there is a</w:t>
         </w:r>
       </w:ins>
-      <w:ins w:id="22" w:author="Kris.Wild" w:date="2023-04-04T10:22:00Z">
+      <w:ins w:id="27" w:author="Kris.Wild" w:date="2023-04-04T10:18:00Z">
+        <w:del w:id="28" w:author="Daniel Noble" w:date="2023-04-04T20:05:00Z">
+          <w:r>
+            <w:delText>ur</w:delText>
+          </w:r>
+        </w:del>
+      </w:ins>
+      <w:ins w:id="29" w:author="Kris.Wild" w:date="2023-04-04T10:15:00Z">
+        <w:del w:id="30" w:author="Daniel Noble" w:date="2023-04-04T20:05:00Z">
+          <w:r>
+            <w:delText xml:space="preserve"> </w:delText>
+          </w:r>
+        </w:del>
+        <w:del w:id="31" w:author="Daniel Noble" w:date="2023-04-04T20:04:00Z">
+          <w:r>
+            <w:delText>meta-</w:delText>
+          </w:r>
+        </w:del>
+      </w:ins>
+      <w:ins w:id="32" w:author="Kris.Wild" w:date="2023-04-04T10:17:00Z">
+        <w:del w:id="33" w:author="Daniel Noble" w:date="2023-04-04T20:04:00Z">
+          <w:r>
+            <w:delText>analytic approach</w:delText>
+          </w:r>
+        </w:del>
+      </w:ins>
+      <w:ins w:id="34" w:author="Kris.Wild" w:date="2023-04-04T10:15:00Z">
+        <w:del w:id="35" w:author="Daniel Noble" w:date="2023-04-04T20:04:00Z">
+          <w:r>
+            <w:delText xml:space="preserve"> </w:delText>
+          </w:r>
+        </w:del>
+      </w:ins>
+      <w:ins w:id="36" w:author="Kris.Wild" w:date="2023-04-04T10:16:00Z">
+        <w:del w:id="37" w:author="Daniel Noble" w:date="2023-04-04T20:04:00Z">
+          <w:r>
+            <w:delText>highlight</w:delText>
+          </w:r>
+        </w:del>
+        <w:del w:id="38" w:author="Daniel Noble" w:date="2023-04-04T19:56:00Z">
+          <w:r>
+            <w:delText>s</w:delText>
+          </w:r>
+        </w:del>
+        <w:del w:id="39" w:author="Daniel Noble" w:date="2023-04-04T20:05:00Z">
+          <w:r>
+            <w:delText xml:space="preserve"> the</w:delText>
+          </w:r>
+        </w:del>
         <w:r>
-          <w:t>taxa</w:t>
+          <w:t xml:space="preserve"> paucity of information</w:t>
         </w:r>
       </w:ins>
-      <w:ins w:id="23" w:author="Kris.Wild" w:date="2023-04-04T10:20:00Z">
+      <w:ins w:id="40" w:author="Kris.Wild" w:date="2023-04-04T10:18:00Z">
         <w:r>
-          <w:t>.</w:t>
+          <w:t xml:space="preserve"> </w:t>
         </w:r>
       </w:ins>
-      <w:r>
-        <w:t xml:space="preserve"> </w:t>
-      </w:r>
-      <w:r>
-        <w:t>O</w:t>
-      </w:r>
-      <w:r>
-        <w:t xml:space="preserve">ur </w:t>
-      </w:r>
-      <w:r>
-        <w:t>results suggest that</w:t>
-      </w:r>
-      <w:r>
-        <w:t xml:space="preserve"> behavioural </w:t>
-      </w:r>
-      <w:r>
-        <w:t>or</w:t>
-      </w:r>
-      <w:r>
-        <w:t xml:space="preserve"> evolutionary processes</w:t>
-      </w:r>
-      <w:r>
-        <w:t>,</w:t>
-      </w:r>
-      <w:r>
-        <w:t xml:space="preserve"> </w:t>
-      </w:r>
-      <w:r>
-        <w:t xml:space="preserve">as opposed to developmental plasticity, </w:t>
-      </w:r>
-      <w:del w:id="24" w:author="Kris.Wild" w:date="2023-04-04T10:52:00Z">
+      <w:ins w:id="41" w:author="Daniel Noble" w:date="2023-04-04T19:45:00Z">
+        <w:r>
+          <w:t xml:space="preserve">across </w:t>
+        </w:r>
+      </w:ins>
+      <w:ins w:id="42" w:author="Daniel Noble" w:date="2023-04-04T19:46:00Z">
+        <w:r>
+          <w:t>most</w:t>
+        </w:r>
+      </w:ins>
+      <w:ins w:id="43" w:author="Daniel Noble" w:date="2023-04-04T19:45:00Z">
+        <w:r>
+          <w:t xml:space="preserve"> reptile taxa</w:t>
+        </w:r>
+      </w:ins>
+      <w:ins w:id="44" w:author="Daniel Noble" w:date="2023-04-04T20:06:00Z">
+        <w:r>
+          <w:t xml:space="preserve">, and a broader focus on thermal performance curves themselves </w:t>
+        </w:r>
+      </w:ins>
+      <w:ins w:id="45" w:author="Daniel Noble" w:date="2023-04-04T20:07:00Z">
+        <w:r>
+          <w:t xml:space="preserve">will be critical in </w:t>
+        </w:r>
+      </w:ins>
+      <w:ins w:id="46" w:author="Daniel Noble" w:date="2023-04-04T20:08:00Z">
+        <w:r>
+          <w:t>understanding</w:t>
+        </w:r>
+      </w:ins>
+      <w:ins w:id="47" w:author="Daniel Noble" w:date="2023-04-04T20:07:00Z">
+        <w:r>
+          <w:t xml:space="preserve"> the impacts of changing thermal conditions </w:t>
+        </w:r>
+      </w:ins>
+      <w:ins w:id="48" w:author="Daniel Noble" w:date="2023-04-04T20:08:00Z">
+        <w:r>
+          <w:t xml:space="preserve">on </w:t>
+        </w:r>
+      </w:ins>
+      <w:ins w:id="49" w:author="Kris.Wild" w:date="2023-04-04T10:20:00Z">
+        <w:del w:id="50" w:author="Daniel Noble" w:date="2023-04-04T20:01:00Z">
+          <w:r>
+            <w:delText xml:space="preserve">on how developmental environments </w:delText>
+          </w:r>
+        </w:del>
+      </w:ins>
+      <w:ins w:id="51" w:author="Kris.Wild" w:date="2023-04-04T10:23:00Z">
+        <w:del w:id="52" w:author="Daniel Noble" w:date="2023-04-04T20:01:00Z">
+          <w:r>
+            <w:delText>influence</w:delText>
+          </w:r>
+        </w:del>
+      </w:ins>
+      <w:ins w:id="53" w:author="Kris.Wild" w:date="2023-04-04T10:19:00Z">
+        <w:del w:id="54" w:author="Daniel Noble" w:date="2023-04-04T20:01:00Z">
+          <w:r>
+            <w:delText xml:space="preserve"> </w:delText>
+          </w:r>
+        </w:del>
+        <w:del w:id="55" w:author="Daniel Noble" w:date="2023-04-04T19:45:00Z">
+          <w:r>
+            <w:delText xml:space="preserve">other </w:delText>
+          </w:r>
+        </w:del>
+        <w:del w:id="56" w:author="Daniel Noble" w:date="2023-04-04T19:46:00Z">
+          <w:r>
+            <w:delText>physiological limits</w:delText>
+          </w:r>
+        </w:del>
+      </w:ins>
+      <w:ins w:id="57" w:author="Kris.Wild" w:date="2023-04-04T10:20:00Z">
+        <w:del w:id="58" w:author="Daniel Noble" w:date="2023-04-04T19:45:00Z">
+          <w:r>
+            <w:delText xml:space="preserve"> </w:delText>
+          </w:r>
+        </w:del>
+      </w:ins>
+      <w:ins w:id="59" w:author="Kris.Wild" w:date="2023-04-04T10:45:00Z">
+        <w:del w:id="60" w:author="Daniel Noble" w:date="2023-04-04T19:45:00Z">
+          <w:r>
+            <w:delText>and other</w:delText>
+          </w:r>
+        </w:del>
+      </w:ins>
+      <w:ins w:id="61" w:author="Kris.Wild" w:date="2023-04-04T10:20:00Z">
+        <w:del w:id="62" w:author="Daniel Noble" w:date="2023-04-04T19:45:00Z">
+          <w:r>
+            <w:delText xml:space="preserve"> reptile </w:delText>
+          </w:r>
+        </w:del>
+      </w:ins>
+      <w:ins w:id="63" w:author="Kris.Wild" w:date="2023-04-04T10:22:00Z">
+        <w:del w:id="64" w:author="Daniel Noble" w:date="2023-04-04T19:45:00Z">
+          <w:r>
+            <w:delText>taxa</w:delText>
+          </w:r>
+        </w:del>
+      </w:ins>
+      <w:ins w:id="65" w:author="Kris.Wild" w:date="2023-04-04T10:20:00Z">
+        <w:del w:id="66" w:author="Daniel Noble" w:date="2023-04-04T20:01:00Z">
+          <w:r>
+            <w:delText>.</w:delText>
+          </w:r>
+        </w:del>
+      </w:ins>
+      <w:del w:id="67" w:author="Daniel Noble" w:date="2023-04-04T20:01:00Z">
+        <w:r>
+          <w:delText xml:space="preserve"> </w:delText>
+        </w:r>
+      </w:del>
+      <w:del w:id="68" w:author="Daniel Noble" w:date="2023-04-04T19:57:00Z">
+        <w:r>
+          <w:delText>O</w:delText>
+        </w:r>
+        <w:r>
+          <w:delText xml:space="preserve">ur </w:delText>
+        </w:r>
+        <w:r>
+          <w:delText xml:space="preserve">results </w:delText>
+        </w:r>
+      </w:del>
+      <w:del w:id="69" w:author="Daniel Noble" w:date="2023-04-04T19:56:00Z">
+        <w:r>
+          <w:delText>suggest that</w:delText>
+        </w:r>
+        <w:r>
+          <w:delText xml:space="preserve"> behavioural </w:delText>
+        </w:r>
+        <w:r>
+          <w:delText>or</w:delText>
+        </w:r>
+        <w:r>
+          <w:delText xml:space="preserve"> evolutionary processes</w:delText>
+        </w:r>
+        <w:r>
+          <w:delText>,</w:delText>
+        </w:r>
+        <w:r>
+          <w:delText xml:space="preserve"> </w:delText>
+        </w:r>
+        <w:r>
+          <w:delText xml:space="preserve">as opposed to developmental plasticity, </w:delText>
+        </w:r>
+      </w:del>
+      <w:del w:id="70" w:author="Daniel Noble" w:date="2023-04-04T19:57:00Z">
         <w:r>
           <w:delText>may be</w:delText>
         </w:r>
       </w:del>
-      <w:ins w:id="25" w:author="Kris.Wild" w:date="2023-04-04T10:52:00Z">
+      <w:ins w:id="71" w:author="Kris.Wild" w:date="2023-04-04T10:52:00Z">
+        <w:del w:id="72" w:author="Daniel Noble" w:date="2023-04-04T19:53:00Z">
+          <w:r>
+            <w:delText>maybe</w:delText>
+          </w:r>
+        </w:del>
+      </w:ins>
+      <w:del w:id="73" w:author="Daniel Noble" w:date="2023-04-04T19:53:00Z">
         <w:r>
-          <w:t>maybe</w:t>
+          <w:delText xml:space="preserve"> more </w:delText>
+        </w:r>
+        <w:r>
+          <w:delText>critical</w:delText>
+        </w:r>
+        <w:r>
+          <w:delText xml:space="preserve"> in mitigating</w:delText>
+        </w:r>
+        <w:r>
+          <w:delText xml:space="preserve"> the impacts </w:delText>
+        </w:r>
+        <w:r>
+          <w:delText>of changing thermal conditions</w:delText>
+        </w:r>
+        <w:r>
+          <w:delText xml:space="preserve"> in reptiles</w:delText>
+        </w:r>
+        <w:r>
+          <w:delText xml:space="preserve"> in the future</w:delText>
+        </w:r>
+      </w:del>
+      <w:ins w:id="74" w:author="Daniel Noble" w:date="2023-04-04T19:53:00Z">
+        <w:r>
+          <w:t>reptiles in the future</w:t>
         </w:r>
       </w:ins>
       <w:r>
-        <w:t xml:space="preserve"> more </w:t>
-      </w:r>
-      <w:r>
-        <w:t>critical</w:t>
-      </w:r>
-      <w:r>
-        <w:t xml:space="preserve"> in mitigating</w:t>
-      </w:r>
-      <w:r>
-        <w:t xml:space="preserve"> the impacts </w:t>
-      </w:r>
-      <w:r>
-        <w:t>of changing thermal conditions</w:t>
-      </w:r>
-      <w:r>
-        <w:t xml:space="preserve"> in reptiles</w:t>
-      </w:r>
-      <w:r>
-        <w:t xml:space="preserve"> in the future</w:t>
-      </w:r>
-      <w:r>
-        <w:t xml:space="preserve">. </w:t>
-      </w:r>
+        <w:t>.</w:t>
+      </w:r>
+      <w:del w:id="75" w:author="Daniel Noble" w:date="2023-04-04T20:03:00Z">
+        <w:r>
+          <w:delText xml:space="preserve"> </w:delText>
+        </w:r>
+      </w:del>
       <w:r>
         <w:rPr>
           <w:b/>
@@ -1704,7 +1941,11 @@
       </w:r>
       <w:proofErr w:type="spellEnd"/>
       <w:r>
-        <w:t>) in reptiles. CT</w:t>
+        <w:t xml:space="preserve">) in reptiles. </w:t>
+      </w:r>
+      <w:proofErr w:type="spellStart"/>
+      <w:r>
+        <w:t>CT</w:t>
       </w:r>
       <w:r>
         <w:rPr>
@@ -1714,6 +1955,7 @@
         </w:rPr>
         <w:t>max</w:t>
       </w:r>
+      <w:proofErr w:type="spellEnd"/>
       <w:r>
         <w:t xml:space="preserve"> &amp; </w:t>
       </w:r>
@@ -1795,7 +2037,11 @@
         <w:t>]</w:t>
       </w:r>
       <w:r>
-        <w:t>. We first conduct a laboratory experiment to test how maternal investment and developmental temperature both influence CT</w:t>
+        <w:t xml:space="preserve">. We first conduct a laboratory experiment to test how maternal investment and developmental temperature both influence </w:t>
+      </w:r>
+      <w:proofErr w:type="spellStart"/>
+      <w:r>
+        <w:t>CT</w:t>
       </w:r>
       <w:r>
         <w:rPr>
@@ -1805,6 +2051,7 @@
         </w:rPr>
         <w:t>max</w:t>
       </w:r>
+      <w:proofErr w:type="spellEnd"/>
       <w:r>
         <w:t xml:space="preserve"> &amp; </w:t>
       </w:r>
@@ -2228,7 +2475,11 @@
         <w:t>At eight to eleven months post-hatching, l</w:t>
       </w:r>
       <w:r>
-        <w:t>izards were selected at random, and thermal traits (CT</w:t>
+        <w:t>izards were selected at random, and thermal traits (</w:t>
+      </w:r>
+      <w:proofErr w:type="spellStart"/>
+      <w:r>
+        <w:t>CT</w:t>
       </w:r>
       <w:r>
         <w:rPr>
@@ -2236,6 +2487,7 @@
         </w:rPr>
         <w:t>max</w:t>
       </w:r>
+      <w:proofErr w:type="spellEnd"/>
       <w:r>
         <w:t xml:space="preserve"> and </w:t>
       </w:r>
@@ -2640,7 +2892,14 @@
         <w:rPr>
           <w:color w:val="000000" w:themeColor="text1"/>
         </w:rPr>
-        <w:t xml:space="preserve"> and CT</w:t>
+        <w:t xml:space="preserve"> and </w:t>
+      </w:r>
+      <w:proofErr w:type="spellStart"/>
+      <w:r>
+        <w:rPr>
+          <w:color w:val="000000" w:themeColor="text1"/>
+        </w:rPr>
+        <w:t>CT</w:t>
       </w:r>
       <w:r>
         <w:rPr>
@@ -2649,6 +2908,7 @@
         </w:rPr>
         <w:t>max</w:t>
       </w:r>
+      <w:proofErr w:type="spellEnd"/>
       <w:r>
         <w:rPr>
           <w:color w:val="000000" w:themeColor="text1"/>
@@ -2858,14 +3118,29 @@
         <w:rPr>
           <w:shd w:val="clear" w:color="auto" w:fill="FFFFFF"/>
         </w:rPr>
-        <w:t xml:space="preserve"> and CT</w:t>
+        <w:t xml:space="preserve"> and </w:t>
+      </w:r>
+      <w:proofErr w:type="spellStart"/>
+      <w:r>
+        <w:rPr>
+          <w:shd w:val="clear" w:color="auto" w:fill="FFFFFF"/>
+        </w:rPr>
+        <w:t>CT</w:t>
       </w:r>
       <w:r>
         <w:rPr>
           <w:shd w:val="clear" w:color="auto" w:fill="FFFFFF"/>
           <w:vertAlign w:val="subscript"/>
         </w:rPr>
-        <w:t xml:space="preserve">max. </w:t>
+        <w:t>max</w:t>
+      </w:r>
+      <w:proofErr w:type="spellEnd"/>
+      <w:r>
+        <w:rPr>
+          <w:shd w:val="clear" w:color="auto" w:fill="FFFFFF"/>
+          <w:vertAlign w:val="subscript"/>
+        </w:rPr>
+        <w:t xml:space="preserve">. </w:t>
       </w:r>
     </w:p>
     <w:p>
@@ -3271,7 +3546,11 @@
       </w:r>
       <w:proofErr w:type="spellEnd"/>
       <w:r>
-        <w:t xml:space="preserve"> or CT</w:t>
+        <w:t xml:space="preserve"> or </w:t>
+      </w:r>
+      <w:proofErr w:type="spellStart"/>
+      <w:r>
+        <w:t>CT</w:t>
       </w:r>
       <w:r>
         <w:rPr>
@@ -3279,6 +3558,7 @@
         </w:rPr>
         <w:t>max</w:t>
       </w:r>
+      <w:proofErr w:type="spellEnd"/>
       <w:r>
         <w:t xml:space="preserve">), life stage at measurement (hatchling, juvenile or adult), </w:t>
       </w:r>
@@ -3668,6 +3948,7 @@
       <w:r>
         <w:t xml:space="preserve">or </w:t>
       </w:r>
+      <w:proofErr w:type="spellStart"/>
       <w:r>
         <w:t>CT</w:t>
       </w:r>
@@ -3677,6 +3958,7 @@
         </w:rPr>
         <w:t>max</w:t>
       </w:r>
+      <w:proofErr w:type="spellEnd"/>
       <w:r>
         <w:t xml:space="preserve"> (Figure 1A|B; Table 1).</w:t>
       </w:r>
@@ -3724,7 +4006,11 @@
       </w:r>
       <w:proofErr w:type="spellEnd"/>
       <w:r>
-        <w:t xml:space="preserve"> or CT</w:t>
+        <w:t xml:space="preserve"> or </w:t>
+      </w:r>
+      <w:proofErr w:type="spellStart"/>
+      <w:r>
+        <w:t>CT</w:t>
       </w:r>
       <w:r>
         <w:rPr>
@@ -3732,6 +4018,7 @@
         </w:rPr>
         <w:t>max</w:t>
       </w:r>
+      <w:proofErr w:type="spellEnd"/>
       <w:r>
         <w:t>), but heterogeneity was high (ARR =</w:t>
       </w:r>
@@ -3900,12 +4187,21 @@
       <w:r>
         <w:t>, this was driven by a single species (</w:t>
       </w:r>
+      <w:proofErr w:type="spellStart"/>
       <w:r>
         <w:rPr>
           <w:i/>
           <w:iCs/>
         </w:rPr>
-        <w:t xml:space="preserve">Nerodia </w:t>
+        <w:t>Nerodia</w:t>
+      </w:r>
+      <w:proofErr w:type="spellEnd"/>
+      <w:r>
+        <w:rPr>
+          <w:i/>
+          <w:iCs/>
+        </w:rPr>
+        <w:t xml:space="preserve"> </w:t>
       </w:r>
       <w:proofErr w:type="spellStart"/>
       <w:r>
@@ -4002,7 +4298,11 @@
         <w:mirrorIndents/>
       </w:pPr>
       <w:r>
-        <w:t>We show that early developmental environments do little to modify thermal physiological traits (CT</w:t>
+        <w:t>We show that early developmental environments do little to modify thermal physiological traits (</w:t>
+      </w:r>
+      <w:proofErr w:type="spellStart"/>
+      <w:r>
+        <w:t>CT</w:t>
       </w:r>
       <w:r>
         <w:rPr>
@@ -4010,6 +4310,7 @@
         </w:rPr>
         <w:t>max</w:t>
       </w:r>
+      <w:proofErr w:type="spellEnd"/>
       <w:r>
         <w:t xml:space="preserve"> &amp; </w:t>
       </w:r>
@@ -4560,7 +4861,11 @@
       </w:r>
       <w:proofErr w:type="spellEnd"/>
       <w:r>
-        <w:t>, in addition to other thermal physiological traits (i.e., CT</w:t>
+        <w:t xml:space="preserve">, in addition to other thermal physiological traits (i.e., </w:t>
+      </w:r>
+      <w:proofErr w:type="spellStart"/>
+      <w:r>
+        <w:t>CT</w:t>
       </w:r>
       <w:r>
         <w:rPr>
@@ -4568,6 +4873,7 @@
         </w:rPr>
         <w:t>max</w:t>
       </w:r>
+      <w:proofErr w:type="spellEnd"/>
       <w:r>
         <w:t xml:space="preserve">, </w:t>
       </w:r>
@@ -4841,7 +5147,15 @@
       </w:r>
       <w:r>
         <w:tab/>
-        <w:t xml:space="preserve">Pottier P, Burke S, Zhang RY, Noble DWA, Schwanz LE, </w:t>
+        <w:t xml:space="preserve">Pottier P, Burke S, Zhang RY, Noble DWA, </w:t>
+      </w:r>
+      <w:proofErr w:type="spellStart"/>
+      <w:r>
+        <w:t>Schwanz</w:t>
+      </w:r>
+      <w:proofErr w:type="spellEnd"/>
+      <w:r>
+        <w:t xml:space="preserve"> LE, </w:t>
       </w:r>
       <w:proofErr w:type="spellStart"/>
       <w:r>
@@ -7137,7 +7451,7 @@
           <w:szCs w:val="24"/>
         </w:rPr>
       </w:pPr>
-      <w:bookmarkStart w:id="26" w:name="tables-figures"/>
+      <w:bookmarkStart w:id="76" w:name="tables-figures"/>
       <w:r>
         <w:rPr>
           <w:rFonts w:cs="Times New Roman"/>
@@ -11078,8 +11392,8 @@
         </w:rPr>
         <w:t>.</w:t>
       </w:r>
-      <w:bookmarkStart w:id="27" w:name="supplementary-tables"/>
-      <w:bookmarkEnd w:id="26"/>
+      <w:bookmarkStart w:id="77" w:name="supplementary-tables"/>
+      <w:bookmarkEnd w:id="76"/>
       <w:r>
         <w:rPr>
           <w:rFonts w:ascii="Times New Roman" w:hAnsi="Times New Roman" w:cs="Times New Roman"/>
@@ -11123,7 +11437,7 @@
         <w:t>)</w:t>
       </w:r>
     </w:p>
-    <w:bookmarkEnd w:id="27"/>
+    <w:bookmarkEnd w:id="77"/>
     <w:p>
       <w:pPr>
         <w:snapToGrid w:val="0"/>
@@ -11145,7 +11459,7 @@
 </file>
 
 <file path=word/numbering.xml><?xml version="1.0" encoding="utf-8"?>
-<w:numbering xmlns:wpc="http://schemas.microsoft.com/office/word/2010/wordprocessingCanvas" xmlns:cx="http://schemas.microsoft.com/office/drawing/2014/chartex" xmlns:cx1="http://schemas.microsoft.com/office/drawing/2015/9/8/chartex" xmlns:cx2="http://schemas.microsoft.com/office/drawing/2015/10/21/chartex" xmlns:cx3="http://schemas.microsoft.com/office/drawing/2016/5/9/chartex" xmlns:cx4="http://schemas.microsoft.com/office/drawing/2016/5/10/chartex" xmlns:cx5="http://schemas.microsoft.com/office/drawing/2016/5/11/chartex" xmlns:cx6="http://schemas.microsoft.com/office/drawing/2016/5/12/chartex" xmlns:cx7="http://schemas.microsoft.com/office/drawing/2016/5/13/chartex" xmlns:cx8="http://schemas.microsoft.com/office/drawing/2016/5/14/chartex" xmlns:mc="http://schemas.openxmlformats.org/markup-compatibility/2006" xmlns:aink="http://schemas.microsoft.com/office/drawing/2016/ink" xmlns:am3d="http://schemas.microsoft.com/office/drawing/2017/model3d" xmlns:o="urn:schemas-microsoft-com:office:office" xmlns:oel="http://schemas.microsoft.com/office/2019/extlst" xmlns:r="http://schemas.openxmlformats.org/officeDocument/2006/relationships" xmlns:m="http://schemas.openxmlformats.org/officeDocument/2006/math" xmlns:v="urn:schemas-microsoft-com:vml" xmlns:wp14="http://schemas.microsoft.com/office/word/2010/wordprocessingDrawing" xmlns:wp="http://schemas.openxmlformats.org/drawingml/2006/wordprocessingDrawing" xmlns:w10="urn:schemas-microsoft-com:office:word" xmlns:w="http://schemas.openxmlformats.org/wordprocessingml/2006/main" xmlns:w14="http://schemas.microsoft.com/office/word/2010/wordml" xmlns:w15="http://schemas.microsoft.com/office/word/2012/wordml" xmlns:w16cex="http://schemas.microsoft.com/office/word/2018/wordml/cex" xmlns:w16cid="http://schemas.microsoft.com/office/word/2016/wordml/cid" xmlns:w16="http://schemas.microsoft.com/office/word/2018/wordml" xmlns:w16sdtdh="http://schemas.microsoft.com/office/word/2020/wordml/sdtdatahash" xmlns:w16se="http://schemas.microsoft.com/office/word/2015/wordml/symex" xmlns:wpg="http://schemas.microsoft.com/office/word/2010/wordprocessingGroup" xmlns:wpi="http://schemas.microsoft.com/office/word/2010/wordprocessingInk" xmlns:wne="http://schemas.microsoft.com/office/word/2006/wordml" xmlns:wps="http://schemas.microsoft.com/office/word/2010/wordprocessingShape" mc:Ignorable="w14 w15 w16se w16cid w16 w16cex w16sdtdh wp14">
+<w:numbering xmlns:wpc="http://schemas.microsoft.com/office/word/2010/wordprocessingCanvas" xmlns:cx="http://schemas.microsoft.com/office/drawing/2014/chartex" xmlns:cx1="http://schemas.microsoft.com/office/drawing/2015/9/8/chartex" xmlns:cx2="http://schemas.microsoft.com/office/drawing/2015/10/21/chartex" xmlns:cx3="http://schemas.microsoft.com/office/drawing/2016/5/9/chartex" xmlns:cx4="http://schemas.microsoft.com/office/drawing/2016/5/10/chartex" xmlns:cx5="http://schemas.microsoft.com/office/drawing/2016/5/11/chartex" xmlns:cx6="http://schemas.microsoft.com/office/drawing/2016/5/12/chartex" xmlns:cx7="http://schemas.microsoft.com/office/drawing/2016/5/13/chartex" xmlns:cx8="http://schemas.microsoft.com/office/drawing/2016/5/14/chartex" xmlns:mc="http://schemas.openxmlformats.org/markup-compatibility/2006" xmlns:aink="http://schemas.microsoft.com/office/drawing/2016/ink" xmlns:am3d="http://schemas.microsoft.com/office/drawing/2017/model3d" xmlns:o="urn:schemas-microsoft-com:office:office" xmlns:oel="http://schemas.microsoft.com/office/2019/extlst" xmlns:r="http://schemas.openxmlformats.org/officeDocument/2006/relationships" xmlns:m="http://schemas.openxmlformats.org/officeDocument/2006/math" xmlns:v="urn:schemas-microsoft-com:vml" xmlns:wp14="http://schemas.microsoft.com/office/word/2010/wordprocessingDrawing" xmlns:wp="http://schemas.openxmlformats.org/drawingml/2006/wordprocessingDrawing" xmlns:w10="urn:schemas-microsoft-com:office:word" xmlns:w="http://schemas.openxmlformats.org/wordprocessingml/2006/main" xmlns:w14="http://schemas.microsoft.com/office/word/2010/wordml" xmlns:w15="http://schemas.microsoft.com/office/word/2012/wordml" xmlns:w16cex="http://schemas.microsoft.com/office/word/2018/wordml/cex" xmlns:w16cid="http://schemas.microsoft.com/office/word/2016/wordml/cid" xmlns:w16="http://schemas.microsoft.com/office/word/2018/wordml" xmlns:w16du="http://schemas.microsoft.com/office/word/2023/wordml/word16du" xmlns:w16sdtdh="http://schemas.microsoft.com/office/word/2020/wordml/sdtdatahash" xmlns:w16se="http://schemas.microsoft.com/office/word/2015/wordml/symex" xmlns:wpg="http://schemas.microsoft.com/office/word/2010/wordprocessingGroup" xmlns:wpi="http://schemas.microsoft.com/office/word/2010/wordprocessingInk" xmlns:wne="http://schemas.microsoft.com/office/word/2006/wordml" xmlns:wps="http://schemas.microsoft.com/office/word/2010/wordprocessingShape" mc:Ignorable="w14 w15 w16se w16cid w16 w16cex w16sdtdh wp14">
   <w:abstractNum w:abstractNumId="0" w15:restartNumberingAfterBreak="0">
     <w:nsid w:val="3E3112EC"/>
     <w:multiLevelType w:val="hybridMultilevel"/>
@@ -11427,9 +11741,12 @@
 </file>
 
 <file path=word/people.xml><?xml version="1.0" encoding="utf-8"?>
-<w15:people xmlns:wpc="http://schemas.microsoft.com/office/word/2010/wordprocessingCanvas" xmlns:cx="http://schemas.microsoft.com/office/drawing/2014/chartex" xmlns:cx1="http://schemas.microsoft.com/office/drawing/2015/9/8/chartex" xmlns:cx2="http://schemas.microsoft.com/office/drawing/2015/10/21/chartex" xmlns:cx3="http://schemas.microsoft.com/office/drawing/2016/5/9/chartex" xmlns:cx4="http://schemas.microsoft.com/office/drawing/2016/5/10/chartex" xmlns:cx5="http://schemas.microsoft.com/office/drawing/2016/5/11/chartex" xmlns:cx6="http://schemas.microsoft.com/office/drawing/2016/5/12/chartex" xmlns:cx7="http://schemas.microsoft.com/office/drawing/2016/5/13/chartex" xmlns:cx8="http://schemas.microsoft.com/office/drawing/2016/5/14/chartex" xmlns:mc="http://schemas.openxmlformats.org/markup-compatibility/2006" xmlns:aink="http://schemas.microsoft.com/office/drawing/2016/ink" xmlns:am3d="http://schemas.microsoft.com/office/drawing/2017/model3d" xmlns:o="urn:schemas-microsoft-com:office:office" xmlns:oel="http://schemas.microsoft.com/office/2019/extlst" xmlns:r="http://schemas.openxmlformats.org/officeDocument/2006/relationships" xmlns:m="http://schemas.openxmlformats.org/officeDocument/2006/math" xmlns:v="urn:schemas-microsoft-com:vml" xmlns:wp14="http://schemas.microsoft.com/office/word/2010/wordprocessingDrawing" xmlns:wp="http://schemas.openxmlformats.org/drawingml/2006/wordprocessingDrawing" xmlns:w10="urn:schemas-microsoft-com:office:word" xmlns:w="http://schemas.openxmlformats.org/wordprocessingml/2006/main" xmlns:w14="http://schemas.microsoft.com/office/word/2010/wordml" xmlns:w15="http://schemas.microsoft.com/office/word/2012/wordml" xmlns:w16cex="http://schemas.microsoft.com/office/word/2018/wordml/cex" xmlns:w16cid="http://schemas.microsoft.com/office/word/2016/wordml/cid" xmlns:w16="http://schemas.microsoft.com/office/word/2018/wordml" xmlns:w16sdtdh="http://schemas.microsoft.com/office/word/2020/wordml/sdtdatahash" xmlns:w16se="http://schemas.microsoft.com/office/word/2015/wordml/symex" xmlns:wpg="http://schemas.microsoft.com/office/word/2010/wordprocessingGroup" xmlns:wpi="http://schemas.microsoft.com/office/word/2010/wordprocessingInk" xmlns:wne="http://schemas.microsoft.com/office/word/2006/wordml" xmlns:wps="http://schemas.microsoft.com/office/word/2010/wordprocessingShape" mc:Ignorable="w14 w15 w16se w16cid w16 w16cex w16sdtdh wp14">
+<w15:people xmlns:wpc="http://schemas.microsoft.com/office/word/2010/wordprocessingCanvas" xmlns:cx="http://schemas.microsoft.com/office/drawing/2014/chartex" xmlns:cx1="http://schemas.microsoft.com/office/drawing/2015/9/8/chartex" xmlns:cx2="http://schemas.microsoft.com/office/drawing/2015/10/21/chartex" xmlns:cx3="http://schemas.microsoft.com/office/drawing/2016/5/9/chartex" xmlns:cx4="http://schemas.microsoft.com/office/drawing/2016/5/10/chartex" xmlns:cx5="http://schemas.microsoft.com/office/drawing/2016/5/11/chartex" xmlns:cx6="http://schemas.microsoft.com/office/drawing/2016/5/12/chartex" xmlns:cx7="http://schemas.microsoft.com/office/drawing/2016/5/13/chartex" xmlns:cx8="http://schemas.microsoft.com/office/drawing/2016/5/14/chartex" xmlns:mc="http://schemas.openxmlformats.org/markup-compatibility/2006" xmlns:aink="http://schemas.microsoft.com/office/drawing/2016/ink" xmlns:am3d="http://schemas.microsoft.com/office/drawing/2017/model3d" xmlns:o="urn:schemas-microsoft-com:office:office" xmlns:oel="http://schemas.microsoft.com/office/2019/extlst" xmlns:r="http://schemas.openxmlformats.org/officeDocument/2006/relationships" xmlns:m="http://schemas.openxmlformats.org/officeDocument/2006/math" xmlns:v="urn:schemas-microsoft-com:vml" xmlns:wp14="http://schemas.microsoft.com/office/word/2010/wordprocessingDrawing" xmlns:wp="http://schemas.openxmlformats.org/drawingml/2006/wordprocessingDrawing" xmlns:w10="urn:schemas-microsoft-com:office:word" xmlns:w="http://schemas.openxmlformats.org/wordprocessingml/2006/main" xmlns:w14="http://schemas.microsoft.com/office/word/2010/wordml" xmlns:w15="http://schemas.microsoft.com/office/word/2012/wordml" xmlns:w16cex="http://schemas.microsoft.com/office/word/2018/wordml/cex" xmlns:w16cid="http://schemas.microsoft.com/office/word/2016/wordml/cid" xmlns:w16="http://schemas.microsoft.com/office/word/2018/wordml" xmlns:w16du="http://schemas.microsoft.com/office/word/2023/wordml/word16du" xmlns:w16sdtdh="http://schemas.microsoft.com/office/word/2020/wordml/sdtdatahash" xmlns:w16se="http://schemas.microsoft.com/office/word/2015/wordml/symex" xmlns:wpg="http://schemas.microsoft.com/office/word/2010/wordprocessingGroup" xmlns:wpi="http://schemas.microsoft.com/office/word/2010/wordprocessingInk" xmlns:wne="http://schemas.microsoft.com/office/word/2006/wordml" xmlns:wps="http://schemas.microsoft.com/office/word/2010/wordprocessingShape" mc:Ignorable="w14 w15 w16se w16cid w16 w16cex w16sdtdh wp14">
   <w15:person w15:author="Kris.Wild">
     <w15:presenceInfo w15:providerId="AD" w15:userId="S::kris.wild@canberra.edu.au::357150f9-6c66-435f-b0a7-2db65ca28b00"/>
+  </w15:person>
+  <w15:person w15:author="Daniel Noble">
+    <w15:presenceInfo w15:providerId="AD" w15:userId="S::u5062688@anu.edu.au::cd1442c4-8911-414d-88db-662b5685b55e"/>
   </w15:person>
 </w15:people>
 </file>
@@ -12078,7 +12395,7 @@
 </file>
 
 <file path=word/glossary/document.xml><?xml version="1.0" encoding="utf-8"?>
-<w:glossaryDocument xmlns:wpc="http://schemas.microsoft.com/office/word/2010/wordprocessingCanvas" xmlns:cx="http://schemas.microsoft.com/office/drawing/2014/chartex" xmlns:cx1="http://schemas.microsoft.com/office/drawing/2015/9/8/chartex" xmlns:cx2="http://schemas.microsoft.com/office/drawing/2015/10/21/chartex" xmlns:cx3="http://schemas.microsoft.com/office/drawing/2016/5/9/chartex" xmlns:cx4="http://schemas.microsoft.com/office/drawing/2016/5/10/chartex" xmlns:cx5="http://schemas.microsoft.com/office/drawing/2016/5/11/chartex" xmlns:cx6="http://schemas.microsoft.com/office/drawing/2016/5/12/chartex" xmlns:cx7="http://schemas.microsoft.com/office/drawing/2016/5/13/chartex" xmlns:cx8="http://schemas.microsoft.com/office/drawing/2016/5/14/chartex" xmlns:mc="http://schemas.openxmlformats.org/markup-compatibility/2006" xmlns:aink="http://schemas.microsoft.com/office/drawing/2016/ink" xmlns:am3d="http://schemas.microsoft.com/office/drawing/2017/model3d" xmlns:o="urn:schemas-microsoft-com:office:office" xmlns:oel="http://schemas.microsoft.com/office/2019/extlst" xmlns:r="http://schemas.openxmlformats.org/officeDocument/2006/relationships" xmlns:m="http://schemas.openxmlformats.org/officeDocument/2006/math" xmlns:v="urn:schemas-microsoft-com:vml" xmlns:wp14="http://schemas.microsoft.com/office/word/2010/wordprocessingDrawing" xmlns:wp="http://schemas.openxmlformats.org/drawingml/2006/wordprocessingDrawing" xmlns:w10="urn:schemas-microsoft-com:office:word" xmlns:w="http://schemas.openxmlformats.org/wordprocessingml/2006/main" xmlns:w14="http://schemas.microsoft.com/office/word/2010/wordml" xmlns:w15="http://schemas.microsoft.com/office/word/2012/wordml" xmlns:w16cex="http://schemas.microsoft.com/office/word/2018/wordml/cex" xmlns:w16cid="http://schemas.microsoft.com/office/word/2016/wordml/cid" xmlns:w16="http://schemas.microsoft.com/office/word/2018/wordml" xmlns:w16sdtdh="http://schemas.microsoft.com/office/word/2020/wordml/sdtdatahash" xmlns:w16se="http://schemas.microsoft.com/office/word/2015/wordml/symex" xmlns:wpg="http://schemas.microsoft.com/office/word/2010/wordprocessingGroup" xmlns:wpi="http://schemas.microsoft.com/office/word/2010/wordprocessingInk" xmlns:wne="http://schemas.microsoft.com/office/word/2006/wordml" xmlns:wps="http://schemas.microsoft.com/office/word/2010/wordprocessingShape" mc:Ignorable="w14 w15 w16se w16cid w16 w16cex w16sdtdh wp14">
+<w:glossaryDocument xmlns:wpc="http://schemas.microsoft.com/office/word/2010/wordprocessingCanvas" xmlns:cx="http://schemas.microsoft.com/office/drawing/2014/chartex" xmlns:cx1="http://schemas.microsoft.com/office/drawing/2015/9/8/chartex" xmlns:cx2="http://schemas.microsoft.com/office/drawing/2015/10/21/chartex" xmlns:cx3="http://schemas.microsoft.com/office/drawing/2016/5/9/chartex" xmlns:cx4="http://schemas.microsoft.com/office/drawing/2016/5/10/chartex" xmlns:cx5="http://schemas.microsoft.com/office/drawing/2016/5/11/chartex" xmlns:cx6="http://schemas.microsoft.com/office/drawing/2016/5/12/chartex" xmlns:cx7="http://schemas.microsoft.com/office/drawing/2016/5/13/chartex" xmlns:cx8="http://schemas.microsoft.com/office/drawing/2016/5/14/chartex" xmlns:mc="http://schemas.openxmlformats.org/markup-compatibility/2006" xmlns:aink="http://schemas.microsoft.com/office/drawing/2016/ink" xmlns:am3d="http://schemas.microsoft.com/office/drawing/2017/model3d" xmlns:o="urn:schemas-microsoft-com:office:office" xmlns:oel="http://schemas.microsoft.com/office/2019/extlst" xmlns:r="http://schemas.openxmlformats.org/officeDocument/2006/relationships" xmlns:m="http://schemas.openxmlformats.org/officeDocument/2006/math" xmlns:v="urn:schemas-microsoft-com:vml" xmlns:wp14="http://schemas.microsoft.com/office/word/2010/wordprocessingDrawing" xmlns:wp="http://schemas.openxmlformats.org/drawingml/2006/wordprocessingDrawing" xmlns:w10="urn:schemas-microsoft-com:office:word" xmlns:w="http://schemas.openxmlformats.org/wordprocessingml/2006/main" xmlns:w14="http://schemas.microsoft.com/office/word/2010/wordml" xmlns:w15="http://schemas.microsoft.com/office/word/2012/wordml" xmlns:w16cex="http://schemas.microsoft.com/office/word/2018/wordml/cex" xmlns:w16cid="http://schemas.microsoft.com/office/word/2016/wordml/cid" xmlns:w16="http://schemas.microsoft.com/office/word/2018/wordml" xmlns:w16du="http://schemas.microsoft.com/office/word/2023/wordml/word16du" xmlns:w16sdtdh="http://schemas.microsoft.com/office/word/2020/wordml/sdtdatahash" xmlns:w16se="http://schemas.microsoft.com/office/word/2015/wordml/symex" xmlns:wpg="http://schemas.microsoft.com/office/word/2010/wordprocessingGroup" xmlns:wpi="http://schemas.microsoft.com/office/word/2010/wordprocessingInk" xmlns:wne="http://schemas.microsoft.com/office/word/2006/wordml" xmlns:wps="http://schemas.microsoft.com/office/word/2010/wordprocessingShape" mc:Ignorable="w14 w15 w16se w16cid w16 w16cex w16sdtdh wp14">
   <w:docParts>
     <w:docPart>
       <w:docPartPr>
@@ -12298,7 +12615,7 @@
     <w:charset w:val="00"/>
     <w:family w:val="swiss"/>
     <w:pitch w:val="variable"/>
-    <w:sig w:usb0="E4002EFF" w:usb1="C000247B" w:usb2="00000009" w:usb3="00000000" w:csb0="000001FF" w:csb1="00000000"/>
+    <w:sig w:usb0="E0002AFF" w:usb1="C000247B" w:usb2="00000009" w:usb3="00000000" w:csb0="000001FF" w:csb1="00000000"/>
   </w:font>
   <w:font w:name="DengXian Light">
     <w:panose1 w:val="02010600030101010101"/>
@@ -12334,7 +12651,7 @@
     <w:charset w:val="00"/>
     <w:family w:val="swiss"/>
     <w:pitch w:val="variable"/>
-    <w:sig w:usb0="E4002EFF" w:usb1="C000247B" w:usb2="00000009" w:usb3="00000000" w:csb0="000001FF" w:csb1="00000000"/>
+    <w:sig w:usb0="E0002AFF" w:usb1="C000247B" w:usb2="00000009" w:usb3="00000000" w:csb0="000001FF" w:csb1="00000000"/>
   </w:font>
 </w:fonts>
 </file>
@@ -12401,6 +12718,7 @@
     <w:rsid w:val="00B017DF"/>
     <w:rsid w:val="00B11703"/>
     <w:rsid w:val="00B13553"/>
+    <w:rsid w:val="00B41EF9"/>
     <w:rsid w:val="00B43974"/>
     <w:rsid w:val="00B4499D"/>
     <w:rsid w:val="00B90877"/>

</xml_diff>